<commit_message>
Update Alessio TestPlan (5,6,8).docx
</commit_message>
<xml_diff>
--- a/Working Directory/Test Plan/Alessio TestPlan (5,6,8).docx
+++ b/Working Directory/Test Plan/Alessio TestPlan (5,6,8).docx
@@ -93,23 +93,7 @@
           <w:sz w:val="32"/>
           <w:szCs w:val="32"/>
         </w:rPr>
-        <w:t>6</w:t>
-      </w:r>
-      <w:r>
-        <w:rPr>
-          <w:rFonts w:ascii="Century Gothic" w:hAnsi="Century Gothic"/>
-          <w:sz w:val="32"/>
-          <w:szCs w:val="32"/>
-        </w:rPr>
-        <w:t xml:space="preserve">. </w:t>
-      </w:r>
-      <w:r>
-        <w:rPr>
-          <w:rFonts w:ascii="Century Gothic" w:hAnsi="Century Gothic"/>
-          <w:sz w:val="32"/>
-          <w:szCs w:val="32"/>
-        </w:rPr>
-        <w:t>Approccio</w:t>
+        <w:t>6. Approccio</w:t>
       </w:r>
     </w:p>
     <w:p>
@@ -169,6 +153,84 @@
         </w:rPr>
         <w:t>sarà utilizzato Selenium per testare l’integrazione delle componenti.</w:t>
       </w:r>
+    </w:p>
+    <w:p>
+      <w:pPr>
+        <w:rPr>
+          <w:rFonts w:ascii="Century Gothic" w:hAnsi="Century Gothic"/>
+          <w:sz w:val="32"/>
+          <w:szCs w:val="32"/>
+        </w:rPr>
+      </w:pPr>
+    </w:p>
+    <w:p>
+      <w:pPr>
+        <w:rPr>
+          <w:rFonts w:ascii="Century Gothic" w:hAnsi="Century Gothic"/>
+          <w:sz w:val="32"/>
+          <w:szCs w:val="32"/>
+        </w:rPr>
+      </w:pPr>
+      <w:r>
+        <w:rPr>
+          <w:rFonts w:ascii="Century Gothic" w:hAnsi="Century Gothic"/>
+          <w:sz w:val="32"/>
+          <w:szCs w:val="32"/>
+        </w:rPr>
+        <w:t>6.</w:t>
+      </w:r>
+      <w:r>
+        <w:rPr>
+          <w:rFonts w:ascii="Century Gothic" w:hAnsi="Century Gothic"/>
+          <w:sz w:val="32"/>
+          <w:szCs w:val="32"/>
+        </w:rPr>
+        <w:t>1</w:t>
+      </w:r>
+      <w:r>
+        <w:rPr>
+          <w:rFonts w:ascii="Century Gothic" w:hAnsi="Century Gothic"/>
+          <w:sz w:val="32"/>
+          <w:szCs w:val="32"/>
+        </w:rPr>
+        <w:t xml:space="preserve"> </w:t>
+      </w:r>
+      <w:r>
+        <w:rPr>
+          <w:rFonts w:ascii="Century Gothic" w:hAnsi="Century Gothic"/>
+          <w:sz w:val="32"/>
+          <w:szCs w:val="32"/>
+        </w:rPr>
+        <w:t>Test di Integrazione</w:t>
+      </w:r>
+    </w:p>
+    <w:p>
+      <w:pPr>
+        <w:rPr>
+          <w:rFonts w:ascii="Century Gothic" w:hAnsi="Century Gothic"/>
+          <w:sz w:val="24"/>
+          <w:szCs w:val="24"/>
+        </w:rPr>
+      </w:pPr>
+      <w:r>
+        <w:rPr>
+          <w:rFonts w:ascii="Century Gothic" w:hAnsi="Century Gothic"/>
+          <w:sz w:val="24"/>
+          <w:szCs w:val="24"/>
+        </w:rPr>
+        <w:t>Questa fase prevede l’aggregazione delle singole componenti e il loro testing adottando una strategia “black-box”. Tale test si baserà sulla ricerca di eventuali fault all’interno del sistema, in particolare nella logica applicativa del software.</w:t>
+      </w:r>
+      <w:bookmarkStart w:id="0" w:name="_GoBack"/>
+      <w:bookmarkEnd w:id="0"/>
+    </w:p>
+    <w:p>
+      <w:pPr>
+        <w:rPr>
+          <w:rFonts w:ascii="Century Gothic" w:hAnsi="Century Gothic"/>
+          <w:sz w:val="24"/>
+          <w:szCs w:val="24"/>
+        </w:rPr>
+      </w:pPr>
     </w:p>
     <w:p>
       <w:pPr>
@@ -230,8 +292,6 @@
         </w:rPr>
         <w:t>Per il testing servirà un computer con installato il codice che si vuole testare, una IDE (Eclipse preferibilmente) con istallato JUnit ed un web browser per testare il sistema con Selenium.</w:t>
       </w:r>
-      <w:bookmarkStart w:id="0" w:name="_GoBack"/>
-      <w:bookmarkEnd w:id="0"/>
     </w:p>
     <w:sectPr>
       <w:pgSz w:w="11906" w:h="16838"/>

</xml_diff>